<commit_message>
DE - Solicitud de Confeccion
</commit_message>
<xml_diff>
--- a/Diagramas de Estados/Diagrama de estado - Solicitud de Confeccion.docx
+++ b/Diagramas de Estados/Diagrama de estado - Solicitud de Confeccion.docx
@@ -28,15 +28,9 @@
       </w:r>
     </w:p>
     <w:p>
-      <w:pPr>
-        <w:rPr>
-          <w:b/>
-          <w:sz w:val="32"/>
-          <w:szCs w:val="32"/>
-        </w:rPr>
-      </w:pPr>
+      <w:bookmarkStart w:id="0" w:name="_GoBack"/>
+      <w:bookmarkEnd w:id="0"/>
     </w:p>
-    <w:p/>
     <w:p>
       <w:r>
         <w:rPr>
@@ -45,9 +39,9 @@
         </w:rPr>
         <w:drawing>
           <wp:inline distT="0" distB="0" distL="0" distR="0">
-            <wp:extent cx="5284470" cy="4572000"/>
+            <wp:extent cx="6567170" cy="6163310"/>
             <wp:effectExtent l="0" t="0" r="0" b="0"/>
-            <wp:docPr id="1" name="Imagen 1"/>
+            <wp:docPr id="2" name="Imagen 2"/>
             <wp:cNvGraphicFramePr>
               <a:graphicFrameLocks xmlns:a="http://schemas.openxmlformats.org/drawingml/2006/main" noChangeAspect="1"/>
             </wp:cNvGraphicFramePr>
@@ -76,7 +70,7 @@
                   <pic:spPr bwMode="auto">
                     <a:xfrm>
                       <a:off x="0" y="0"/>
-                      <a:ext cx="5284470" cy="4572000"/>
+                      <a:ext cx="6567170" cy="6163310"/>
                     </a:xfrm>
                     <a:prstGeom prst="rect">
                       <a:avLst/>
@@ -92,8 +86,6 @@
           </wp:inline>
         </w:drawing>
       </w:r>
-      <w:bookmarkStart w:id="0" w:name="_GoBack"/>
-      <w:bookmarkEnd w:id="0"/>
     </w:p>
     <w:sectPr>
       <w:pgSz w:w="12240" w:h="15840"/>

</xml_diff>